<commit_message>
[Feature] - new test: If password and confirmPassword are different an error appears
</commit_message>
<xml_diff>
--- a/TestsDoc.docx
+++ b/TestsDoc.docx
@@ -444,14 +444,105 @@
           <w:sz w:val="24"/>
           <w:szCs w:val="24"/>
         </w:rPr>
-        <w:t>Validate that the user</w:t>
-      </w:r>
-      <w:r>
-        <w:rPr>
-          <w:sz w:val="24"/>
-          <w:szCs w:val="24"/>
-        </w:rPr>
-        <w:t>name is at least 4 characters.</w:t>
+        <w:t xml:space="preserve">Validate that </w:t>
+      </w:r>
+      <w:r>
+        <w:rPr>
+          <w:sz w:val="24"/>
+          <w:szCs w:val="24"/>
+        </w:rPr>
+        <w:t xml:space="preserve">if </w:t>
+      </w:r>
+      <w:r>
+        <w:rPr>
+          <w:sz w:val="24"/>
+          <w:szCs w:val="24"/>
+        </w:rPr>
+        <w:t>the user</w:t>
+      </w:r>
+      <w:r>
+        <w:rPr>
+          <w:sz w:val="24"/>
+          <w:szCs w:val="24"/>
+        </w:rPr>
+        <w:t xml:space="preserve">name is </w:t>
+      </w:r>
+      <w:r>
+        <w:rPr>
+          <w:sz w:val="24"/>
+          <w:szCs w:val="24"/>
+        </w:rPr>
+        <w:t xml:space="preserve">less than </w:t>
+      </w:r>
+      <w:r>
+        <w:rPr>
+          <w:sz w:val="24"/>
+          <w:szCs w:val="24"/>
+        </w:rPr>
+        <w:t>4 characters</w:t>
+      </w:r>
+      <w:r>
+        <w:rPr>
+          <w:sz w:val="24"/>
+          <w:szCs w:val="24"/>
+        </w:rPr>
+        <w:t xml:space="preserve">, </w:t>
+      </w:r>
+      <w:r>
+        <w:rPr>
+          <w:sz w:val="24"/>
+          <w:szCs w:val="24"/>
+        </w:rPr>
+        <w:t>an e</w:t>
+      </w:r>
+      <w:r>
+        <w:rPr>
+          <w:sz w:val="24"/>
+          <w:szCs w:val="24"/>
+        </w:rPr>
+        <w:t>rror message appears</w:t>
+      </w:r>
+      <w:r>
+        <w:rPr>
+          <w:sz w:val="24"/>
+          <w:szCs w:val="24"/>
+        </w:rPr>
+        <w:t>.</w:t>
+      </w:r>
+    </w:p>
+    <w:p>
+      <w:pPr>
+        <w:pStyle w:val="a3"/>
+        <w:numPr>
+          <w:ilvl w:val="0"/>
+          <w:numId w:val="1"/>
+        </w:numPr>
+        <w:bidi w:val="0"/>
+        <w:rPr>
+          <w:sz w:val="24"/>
+          <w:szCs w:val="24"/>
+        </w:rPr>
+      </w:pPr>
+      <w:r>
+        <w:rPr>
+          <w:sz w:val="24"/>
+          <w:szCs w:val="24"/>
+        </w:rPr>
+        <w:t xml:space="preserve">Validate that if the password is less than 8 characters, </w:t>
+      </w:r>
+      <w:r>
+        <w:rPr>
+          <w:sz w:val="24"/>
+          <w:szCs w:val="24"/>
+        </w:rPr>
+        <w:t xml:space="preserve">an </w:t>
+      </w:r>
+      <w:r>
+        <w:rPr>
+          <w:sz w:val="24"/>
+          <w:szCs w:val="24"/>
+        </w:rPr>
+        <w:t>error message appears.</w:t>
       </w:r>
     </w:p>
     <w:p>

</xml_diff>